<commit_message>
Update presentation for Alina
</commit_message>
<xml_diff>
--- a/2023/Диплом/Алина/Диплом Алина (444).docx
+++ b/2023/Диплом/Алина/Диплом Алина (444).docx
@@ -923,8 +923,6 @@
             <w:r>
               <w:t>Разработка ассортимента</w:t>
             </w:r>
-            <w:bookmarkStart w:id="0" w:name="_GoBack"/>
-            <w:bookmarkEnd w:id="0"/>
           </w:p>
         </w:tc>
         <w:tc>
@@ -2346,8 +2344,13 @@
     </w:p>
     <w:p>
       <w:r>
-        <w:t>Предприятие общественного питания - это организация, которая занимается обслуживанием гостей и предоставлением им различных блюд и напитков. Работники такого предприятия выполняют различные должностные обязанности в соответствии со своей профессией и должностью. Вот некоторые обязанности работников, которые могут включать:</w:t>
-      </w:r>
+        <w:t>Предприятие общественного питания - это организация, которая занимается обслуживанием гостей и предоставлением им различных блюд и напитков. Работники такого предприятия выполняют различные должностные обязанности в соответствии со</w:t>
+      </w:r>
+      <w:r>
+        <w:t xml:space="preserve"> своей профессией и должностью.</w:t>
+      </w:r>
+      <w:bookmarkStart w:id="0" w:name="_GoBack"/>
+      <w:bookmarkEnd w:id="0"/>
     </w:p>
     <w:p>
       <w:r>
@@ -2491,23 +2494,26 @@
     </w:p>
     <w:p>
       <w:r>
+        <w:t>Помощник повара:</w:t>
+      </w:r>
+      <w:r>
+        <w:t xml:space="preserve"> п</w:t>
+      </w:r>
+      <w:r>
+        <w:t>омогать повару в приготовлении блюд</w:t>
+      </w:r>
+      <w:r>
+        <w:t>, п</w:t>
+      </w:r>
+      <w:r>
+        <w:t>одготавливать ингредиенты и обеспечивать их правильное хранение</w:t>
+      </w:r>
+      <w:r>
+        <w:t xml:space="preserve">, </w:t>
+      </w:r>
+      <w:r>
         <w:lastRenderedPageBreak/>
-        <w:t>Помощник повара:</w:t>
-      </w:r>
-      <w:r>
-        <w:t xml:space="preserve"> п</w:t>
-      </w:r>
-      <w:r>
-        <w:t>омогать повару в приготовлении блюд</w:t>
-      </w:r>
-      <w:r>
-        <w:t>, п</w:t>
-      </w:r>
-      <w:r>
-        <w:t>одготавливать ингредиенты и обеспечивать их правильное хранение</w:t>
-      </w:r>
-      <w:r>
-        <w:t>, п</w:t>
+        <w:t>п</w:t>
       </w:r>
       <w:r>
         <w:t>оддерживать чистоту и порядок на кухне и в холодильниках</w:t>
@@ -2677,7 +2683,6 @@
         </w:numPr>
       </w:pPr>
       <w:r>
-        <w:lastRenderedPageBreak/>
         <w:t>Контроль качества готовых блюд</w:t>
       </w:r>
     </w:p>
@@ -2695,6 +2700,7 @@
     </w:p>
     <w:p>
       <w:r>
+        <w:lastRenderedPageBreak/>
         <w:t>Официанты играют важную роль в обслуживании посетителей. Они принимают заказы, разносят блюда и напитки, общаются с посетителями и предоставляют им необходимую информацию о меню и услугах кафе-пиццерии.</w:t>
       </w:r>
     </w:p>
@@ -3198,7 +3204,6 @@
       <w:pPr>
         <w:rPr>
           <w:b/>
-          <w:lang w:val="en-US"/>
         </w:rPr>
       </w:pPr>
       <w:r>
@@ -4238,6 +4243,10 @@
     </w:p>
     <w:p>
       <w:r>
+        <w:rPr>
+          <w:noProof/>
+          <w:lang w:eastAsia="ru-RU"/>
+        </w:rPr>
         <w:drawing>
           <wp:anchor distT="0" distB="0" distL="114300" distR="114300" simplePos="0" relativeHeight="251656192" behindDoc="0" locked="0" layoutInCell="1" allowOverlap="1">
             <wp:simplePos x="0" y="0"/>
@@ -4408,6 +4417,10 @@
         <w:t xml:space="preserve"> </w:t>
       </w:r>
       <w:r>
+        <w:rPr>
+          <w:noProof/>
+          <w:lang w:eastAsia="ru-RU"/>
+        </w:rPr>
         <w:drawing>
           <wp:anchor distT="0" distB="0" distL="114300" distR="114300" simplePos="0" relativeHeight="251659264" behindDoc="0" locked="0" layoutInCell="1" allowOverlap="1">
             <wp:simplePos x="0" y="0"/>
@@ -12413,14 +12426,7 @@
                 <w:rFonts w:cs="Times New Roman"/>
                 <w:szCs w:val="28"/>
               </w:rPr>
-              <w:t>Выход одного блюда в готовом виде</w:t>
-            </w:r>
-            <w:r>
-              <w:rPr>
-                <w:rFonts w:cs="Times New Roman"/>
-                <w:szCs w:val="28"/>
-              </w:rPr>
-              <w:t>, г</w:t>
+              <w:t>Выход одного блюда в готовом виде, г</w:t>
             </w:r>
           </w:p>
         </w:tc>
@@ -13541,10 +13547,7 @@
               <w:ind w:firstLine="0"/>
             </w:pPr>
             <w:r>
-              <w:t>460</w:t>
-            </w:r>
-            <w:r>
-              <w:t>,00</w:t>
+              <w:t>460,00</w:t>
             </w:r>
           </w:p>
         </w:tc>
@@ -13606,10 +13609,7 @@
               <w:ind w:firstLine="0"/>
             </w:pPr>
             <w:r>
-              <w:t>36</w:t>
-            </w:r>
-            <w:r>
-              <w:t>0</w:t>
+              <w:t>360</w:t>
             </w:r>
           </w:p>
         </w:tc>
@@ -16524,7 +16524,19 @@
     <w:p>
       <w:r>
         <w:lastRenderedPageBreak/>
-        <w:t xml:space="preserve">Как результат выполнения данного дипломного проекта, были разработаны и описаны технологии приготовления различных блюд для кафе-пиццерии. Были рассмотрены такие блюда, как пицца буррата, пицца фокачча. </w:t>
+        <w:t>Как результа</w:t>
+      </w:r>
+      <w:r>
+        <w:t>т выполнения данного дипломной</w:t>
+      </w:r>
+      <w:r>
+        <w:t xml:space="preserve"> </w:t>
+      </w:r>
+      <w:r>
+        <w:t>работы</w:t>
+      </w:r>
+      <w:r>
+        <w:t xml:space="preserve">, были разработаны и описаны технологии приготовления различных блюд для кафе-пиццерии. Были рассмотрены такие блюда, как пицца буррата, пицца фокачча. </w:t>
       </w:r>
     </w:p>
     <w:p>
@@ -16707,10 +16719,7 @@
         <w:t xml:space="preserve">Информационная страница </w:t>
       </w:r>
       <w:r>
-        <w:t>кафе-пиццерии «Фиеста Пицца»</w:t>
-      </w:r>
-      <w:r>
-        <w:t xml:space="preserve"> </w:t>
+        <w:t xml:space="preserve">кафе-пиццерии «Фиеста Пицца» </w:t>
       </w:r>
       <w:r>
         <w:t>https://kazan.fiesta-pizza.ru/</w:t>
@@ -17063,6 +17072,7 @@
         <w:docPartUnique/>
       </w:docPartObj>
     </w:sdtPr>
+    <w:sdtEndPr/>
     <w:sdtContent>
       <w:p>
         <w:pPr>
@@ -17082,7 +17092,7 @@
           <w:rPr>
             <w:noProof/>
           </w:rPr>
-          <w:t>3</w:t>
+          <w:t>10</w:t>
         </w:r>
         <w:r>
           <w:fldChar w:fldCharType="end"/>
@@ -21292,7 +21302,7 @@
 </file>
 
 <file path=customXml/itemProps1.xml><?xml version="1.0" encoding="utf-8"?>
-<ds:datastoreItem xmlns:ds="http://schemas.openxmlformats.org/officeDocument/2006/customXml" ds:itemID="{163EA2A5-2899-445B-B8F2-450EA478D57B}">
+<ds:datastoreItem xmlns:ds="http://schemas.openxmlformats.org/officeDocument/2006/customXml" ds:itemID="{C90D63D6-4432-4075-B7FB-5B3934661182}">
   <ds:schemaRefs>
     <ds:schemaRef ds:uri="http://schemas.openxmlformats.org/officeDocument/2006/bibliography"/>
   </ds:schemaRefs>

</xml_diff>